<commit_message>
Added mijn meetresultaten to the verslag
</commit_message>
<xml_diff>
--- a/Concurrency/Verslag/Meetresultaten.docx
+++ b/Concurrency/Verslag/Meetresultaten.docx
@@ -1430,135 +1430,728 @@
           <w:szCs w:val="20"/>
           <w:lang w:val="en-US"/>
         </w:rPr>
-        <w:t>Time: 18261 milliseconds</w:t>
-      </w:r>
-    </w:p>
-    <w:p>
-      <w:pPr>
-        <w:autoSpaceDE w:val="0"/>
-        <w:autoSpaceDN w:val="0"/>
-        <w:adjustRightInd w:val="0"/>
-        <w:spacing w:after="0" w:line="240" w:lineRule="auto"/>
-        <w:rPr>
-          <w:rFonts w:ascii="Courier New" w:hAnsi="Courier New" w:cs="Courier New"/>
-          <w:sz w:val="20"/>
-          <w:szCs w:val="20"/>
-          <w:lang w:val="en-US"/>
-        </w:rPr>
-      </w:pPr>
-      <w:r>
-        <w:rPr>
-          <w:rFonts w:ascii="Courier New" w:hAnsi="Courier New" w:cs="Courier New"/>
-          <w:color w:val="000000"/>
-          <w:sz w:val="20"/>
-          <w:szCs w:val="20"/>
-          <w:lang w:val="en-US"/>
-        </w:rPr>
-        <w:t>Time: 34943 milliseconds</w:t>
-      </w:r>
-    </w:p>
-    <w:p>
-      <w:pPr>
-        <w:autoSpaceDE w:val="0"/>
-        <w:autoSpaceDN w:val="0"/>
-        <w:adjustRightInd w:val="0"/>
-        <w:spacing w:after="0" w:line="240" w:lineRule="auto"/>
-        <w:rPr>
-          <w:rFonts w:ascii="Courier New" w:hAnsi="Courier New" w:cs="Courier New"/>
-          <w:sz w:val="20"/>
-          <w:szCs w:val="20"/>
-          <w:lang w:val="en-US"/>
-        </w:rPr>
-      </w:pPr>
-      <w:r>
-        <w:rPr>
-          <w:rFonts w:ascii="Courier New" w:hAnsi="Courier New" w:cs="Courier New"/>
-          <w:color w:val="000000"/>
-          <w:sz w:val="20"/>
-          <w:szCs w:val="20"/>
-          <w:lang w:val="en-US"/>
-        </w:rPr>
-        <w:t>Time: 71578 milliseconds</w:t>
-      </w:r>
-    </w:p>
-    <w:p>
-      <w:pPr>
-        <w:autoSpaceDE w:val="0"/>
-        <w:autoSpaceDN w:val="0"/>
-        <w:adjustRightInd w:val="0"/>
-        <w:spacing w:after="0" w:line="240" w:lineRule="auto"/>
-        <w:rPr>
-          <w:rFonts w:ascii="Courier New" w:hAnsi="Courier New" w:cs="Courier New"/>
-          <w:sz w:val="20"/>
-          <w:szCs w:val="20"/>
-        </w:rPr>
-      </w:pPr>
-      <w:r>
-        <w:rPr>
-          <w:rFonts w:ascii="Courier New" w:hAnsi="Courier New" w:cs="Courier New"/>
-          <w:color w:val="000000"/>
-          <w:sz w:val="20"/>
-          <w:szCs w:val="20"/>
-        </w:rPr>
-        <w:t xml:space="preserve">Time: 72304 </w:t>
-      </w:r>
-      <w:proofErr w:type="spellStart"/>
-      <w:r>
-        <w:rPr>
-          <w:rFonts w:ascii="Courier New" w:hAnsi="Courier New" w:cs="Courier New"/>
-          <w:color w:val="000000"/>
-          <w:sz w:val="20"/>
-          <w:szCs w:val="20"/>
-        </w:rPr>
-        <w:t>milliseconds</w:t>
-      </w:r>
-      <w:proofErr w:type="spellEnd"/>
-    </w:p>
-    <w:p>
-      <w:pPr>
-        <w:autoSpaceDE w:val="0"/>
-        <w:autoSpaceDN w:val="0"/>
-        <w:adjustRightInd w:val="0"/>
-        <w:spacing w:after="0" w:line="240" w:lineRule="auto"/>
-        <w:rPr>
-          <w:rFonts w:ascii="Courier New" w:hAnsi="Courier New" w:cs="Courier New"/>
-          <w:sz w:val="20"/>
-          <w:szCs w:val="20"/>
-        </w:rPr>
-      </w:pPr>
-      <w:r>
-        <w:rPr>
-          <w:rFonts w:ascii="Courier New" w:hAnsi="Courier New" w:cs="Courier New"/>
-          <w:color w:val="000000"/>
-          <w:sz w:val="20"/>
-          <w:szCs w:val="20"/>
-        </w:rPr>
-        <w:t xml:space="preserve">Time: 72061 </w:t>
-      </w:r>
-      <w:proofErr w:type="spellStart"/>
-      <w:r>
-        <w:rPr>
-          <w:rFonts w:ascii="Courier New" w:hAnsi="Courier New" w:cs="Courier New"/>
-          <w:color w:val="000000"/>
-          <w:sz w:val="20"/>
-          <w:szCs w:val="20"/>
-        </w:rPr>
-        <w:t>milliseconds</w:t>
-      </w:r>
-      <w:proofErr w:type="spellEnd"/>
-    </w:p>
-    <w:p>
-      <w:pPr>
-        <w:rPr>
-          <w:rFonts w:ascii="Courier New" w:hAnsi="Courier New" w:cs="Courier New"/>
-          <w:b/>
-          <w:color w:val="000000"/>
-          <w:sz w:val="20"/>
-          <w:szCs w:val="20"/>
-        </w:rPr>
-      </w:pPr>
+        <w:t>Time: 18261 millis</w:t>
+      </w:r>
       <w:bookmarkStart w:id="0" w:name="_GoBack"/>
       <w:bookmarkEnd w:id="0"/>
+      <w:r>
+        <w:rPr>
+          <w:rFonts w:ascii="Courier New" w:hAnsi="Courier New" w:cs="Courier New"/>
+          <w:color w:val="000000"/>
+          <w:sz w:val="20"/>
+          <w:szCs w:val="20"/>
+          <w:lang w:val="en-US"/>
+        </w:rPr>
+        <w:t>econds</w:t>
+      </w:r>
+    </w:p>
+    <w:p>
+      <w:pPr>
+        <w:autoSpaceDE w:val="0"/>
+        <w:autoSpaceDN w:val="0"/>
+        <w:adjustRightInd w:val="0"/>
+        <w:spacing w:after="0" w:line="240" w:lineRule="auto"/>
+        <w:rPr>
+          <w:rFonts w:ascii="Courier New" w:hAnsi="Courier New" w:cs="Courier New"/>
+          <w:sz w:val="20"/>
+          <w:szCs w:val="20"/>
+          <w:lang w:val="en-US"/>
+        </w:rPr>
+      </w:pPr>
+      <w:r>
+        <w:rPr>
+          <w:rFonts w:ascii="Courier New" w:hAnsi="Courier New" w:cs="Courier New"/>
+          <w:color w:val="000000"/>
+          <w:sz w:val="20"/>
+          <w:szCs w:val="20"/>
+          <w:lang w:val="en-US"/>
+        </w:rPr>
+        <w:t>Time: 34943 milliseconds</w:t>
+      </w:r>
+    </w:p>
+    <w:p>
+      <w:pPr>
+        <w:autoSpaceDE w:val="0"/>
+        <w:autoSpaceDN w:val="0"/>
+        <w:adjustRightInd w:val="0"/>
+        <w:spacing w:after="0" w:line="240" w:lineRule="auto"/>
+        <w:rPr>
+          <w:rFonts w:ascii="Courier New" w:hAnsi="Courier New" w:cs="Courier New"/>
+          <w:sz w:val="20"/>
+          <w:szCs w:val="20"/>
+          <w:lang w:val="en-US"/>
+        </w:rPr>
+      </w:pPr>
+      <w:r>
+        <w:rPr>
+          <w:rFonts w:ascii="Courier New" w:hAnsi="Courier New" w:cs="Courier New"/>
+          <w:color w:val="000000"/>
+          <w:sz w:val="20"/>
+          <w:szCs w:val="20"/>
+          <w:lang w:val="en-US"/>
+        </w:rPr>
+        <w:t>Time: 71578 milliseconds</w:t>
+      </w:r>
+    </w:p>
+    <w:p>
+      <w:pPr>
+        <w:autoSpaceDE w:val="0"/>
+        <w:autoSpaceDN w:val="0"/>
+        <w:adjustRightInd w:val="0"/>
+        <w:spacing w:after="0" w:line="240" w:lineRule="auto"/>
+        <w:rPr>
+          <w:rFonts w:ascii="Courier New" w:hAnsi="Courier New" w:cs="Courier New"/>
+          <w:sz w:val="20"/>
+          <w:szCs w:val="20"/>
+        </w:rPr>
+      </w:pPr>
+      <w:r>
+        <w:rPr>
+          <w:rFonts w:ascii="Courier New" w:hAnsi="Courier New" w:cs="Courier New"/>
+          <w:color w:val="000000"/>
+          <w:sz w:val="20"/>
+          <w:szCs w:val="20"/>
+        </w:rPr>
+        <w:t xml:space="preserve">Time: 72304 </w:t>
+      </w:r>
+      <w:proofErr w:type="spellStart"/>
+      <w:r>
+        <w:rPr>
+          <w:rFonts w:ascii="Courier New" w:hAnsi="Courier New" w:cs="Courier New"/>
+          <w:color w:val="000000"/>
+          <w:sz w:val="20"/>
+          <w:szCs w:val="20"/>
+        </w:rPr>
+        <w:t>milliseconds</w:t>
+      </w:r>
+      <w:proofErr w:type="spellEnd"/>
+    </w:p>
+    <w:p>
+      <w:pPr>
+        <w:autoSpaceDE w:val="0"/>
+        <w:autoSpaceDN w:val="0"/>
+        <w:adjustRightInd w:val="0"/>
+        <w:spacing w:after="0" w:line="240" w:lineRule="auto"/>
+        <w:rPr>
+          <w:rFonts w:ascii="Courier New" w:hAnsi="Courier New" w:cs="Courier New"/>
+          <w:color w:val="000000"/>
+          <w:sz w:val="20"/>
+          <w:szCs w:val="20"/>
+        </w:rPr>
+      </w:pPr>
+      <w:r>
+        <w:rPr>
+          <w:rFonts w:ascii="Courier New" w:hAnsi="Courier New" w:cs="Courier New"/>
+          <w:color w:val="000000"/>
+          <w:sz w:val="20"/>
+          <w:szCs w:val="20"/>
+        </w:rPr>
+        <w:t xml:space="preserve">Time: 72061 </w:t>
+      </w:r>
+      <w:proofErr w:type="spellStart"/>
+      <w:r>
+        <w:rPr>
+          <w:rFonts w:ascii="Courier New" w:hAnsi="Courier New" w:cs="Courier New"/>
+          <w:color w:val="000000"/>
+          <w:sz w:val="20"/>
+          <w:szCs w:val="20"/>
+        </w:rPr>
+        <w:t>milliseconds</w:t>
+      </w:r>
+      <w:proofErr w:type="spellEnd"/>
+    </w:p>
+    <w:p>
+      <w:pPr>
+        <w:rPr>
+          <w:rFonts w:ascii="Courier New" w:hAnsi="Courier New" w:cs="Courier New"/>
+          <w:color w:val="000000"/>
+          <w:sz w:val="20"/>
+          <w:szCs w:val="20"/>
+        </w:rPr>
+      </w:pPr>
+      <w:r>
+        <w:rPr>
+          <w:rFonts w:ascii="Courier New" w:hAnsi="Courier New" w:cs="Courier New"/>
+          <w:color w:val="000000"/>
+          <w:sz w:val="20"/>
+          <w:szCs w:val="20"/>
+        </w:rPr>
+        <w:br w:type="page"/>
+      </w:r>
+    </w:p>
+    <w:p>
+      <w:pPr>
+        <w:autoSpaceDE w:val="0"/>
+        <w:autoSpaceDN w:val="0"/>
+        <w:adjustRightInd w:val="0"/>
+        <w:spacing w:after="0" w:line="240" w:lineRule="auto"/>
+        <w:rPr>
+          <w:rFonts w:ascii="Courier New" w:hAnsi="Courier New" w:cs="Courier New"/>
+          <w:sz w:val="20"/>
+          <w:szCs w:val="20"/>
+        </w:rPr>
+      </w:pPr>
+    </w:p>
+    <w:p>
+      <w:pPr>
+        <w:autoSpaceDE w:val="0"/>
+        <w:autoSpaceDN w:val="0"/>
+        <w:adjustRightInd w:val="0"/>
+        <w:spacing w:after="0" w:line="240" w:lineRule="auto"/>
+        <w:rPr>
+          <w:rFonts w:ascii="Courier New" w:hAnsi="Courier New" w:cs="Courier New"/>
+          <w:sz w:val="20"/>
+          <w:szCs w:val="20"/>
+          <w:lang w:val="en-US"/>
+        </w:rPr>
+      </w:pPr>
+      <w:proofErr w:type="spellStart"/>
+      <w:r>
+        <w:rPr>
+          <w:rFonts w:ascii="Courier New" w:hAnsi="Courier New" w:cs="Courier New"/>
+          <w:b/>
+          <w:color w:val="000000"/>
+          <w:sz w:val="20"/>
+          <w:szCs w:val="20"/>
+          <w:lang w:val="en-US"/>
+        </w:rPr>
+        <w:t>Meetresultaat</w:t>
+      </w:r>
+      <w:proofErr w:type="spellEnd"/>
+      <w:r>
+        <w:rPr>
+          <w:rFonts w:ascii="Courier New" w:hAnsi="Courier New" w:cs="Courier New"/>
+          <w:b/>
+          <w:color w:val="000000"/>
+          <w:sz w:val="20"/>
+          <w:szCs w:val="20"/>
+          <w:lang w:val="en-US"/>
+        </w:rPr>
+        <w:t xml:space="preserve"> 400000 </w:t>
+      </w:r>
+      <w:proofErr w:type="spellStart"/>
+      <w:r>
+        <w:rPr>
+          <w:rFonts w:ascii="Courier New" w:hAnsi="Courier New" w:cs="Courier New"/>
+          <w:b/>
+          <w:color w:val="000000"/>
+          <w:sz w:val="20"/>
+          <w:szCs w:val="20"/>
+          <w:lang w:val="en-US"/>
+        </w:rPr>
+        <w:t>getallen</w:t>
+      </w:r>
+      <w:proofErr w:type="spellEnd"/>
+      <w:r>
+        <w:rPr>
+          <w:rFonts w:ascii="Courier New" w:hAnsi="Courier New" w:cs="Courier New"/>
+          <w:b/>
+          <w:color w:val="000000"/>
+          <w:sz w:val="20"/>
+          <w:szCs w:val="20"/>
+          <w:lang w:val="en-US"/>
+        </w:rPr>
+        <w:t>.</w:t>
+      </w:r>
+      <w:r>
+        <w:rPr>
+          <w:rFonts w:ascii="Courier New" w:hAnsi="Courier New" w:cs="Courier New"/>
+          <w:b/>
+          <w:color w:val="000000"/>
+          <w:sz w:val="20"/>
+          <w:szCs w:val="20"/>
+          <w:lang w:val="en-US"/>
+        </w:rPr>
+        <w:br/>
+      </w:r>
+      <w:r>
+        <w:rPr>
+          <w:rFonts w:ascii="Courier New" w:hAnsi="Courier New" w:cs="Courier New"/>
+          <w:color w:val="000000"/>
+          <w:sz w:val="20"/>
+          <w:szCs w:val="20"/>
+          <w:lang w:val="en-US"/>
+        </w:rPr>
+        <w:t xml:space="preserve">Time: </w:t>
+      </w:r>
+      <w:r>
+        <w:rPr>
+          <w:rFonts w:ascii="Courier New" w:hAnsi="Courier New" w:cs="Courier New"/>
+          <w:color w:val="000000"/>
+          <w:sz w:val="20"/>
+          <w:szCs w:val="20"/>
+        </w:rPr>
+        <w:t xml:space="preserve">214077 </w:t>
+      </w:r>
+      <w:r>
+        <w:rPr>
+          <w:rFonts w:ascii="Courier New" w:hAnsi="Courier New" w:cs="Courier New"/>
+          <w:color w:val="000000"/>
+          <w:sz w:val="20"/>
+          <w:szCs w:val="20"/>
+          <w:lang w:val="en-US"/>
+        </w:rPr>
+        <w:t>milliseconds</w:t>
+      </w:r>
+    </w:p>
+    <w:p>
+      <w:pPr>
+        <w:autoSpaceDE w:val="0"/>
+        <w:autoSpaceDN w:val="0"/>
+        <w:adjustRightInd w:val="0"/>
+        <w:spacing w:after="0" w:line="240" w:lineRule="auto"/>
+        <w:rPr>
+          <w:rFonts w:ascii="Courier New" w:hAnsi="Courier New" w:cs="Courier New"/>
+          <w:sz w:val="20"/>
+          <w:szCs w:val="20"/>
+          <w:lang w:val="en-US"/>
+        </w:rPr>
+      </w:pPr>
+      <w:r>
+        <w:rPr>
+          <w:rFonts w:ascii="Courier New" w:hAnsi="Courier New" w:cs="Courier New"/>
+          <w:color w:val="000000"/>
+          <w:sz w:val="20"/>
+          <w:szCs w:val="20"/>
+          <w:lang w:val="en-US"/>
+        </w:rPr>
+        <w:t xml:space="preserve">Time: </w:t>
+      </w:r>
+      <w:r>
+        <w:rPr>
+          <w:rFonts w:ascii="Courier New" w:hAnsi="Courier New" w:cs="Courier New"/>
+          <w:color w:val="000000"/>
+          <w:sz w:val="20"/>
+          <w:szCs w:val="20"/>
+        </w:rPr>
+        <w:t>213589</w:t>
+      </w:r>
+      <w:r>
+        <w:rPr>
+          <w:rFonts w:ascii="Courier New" w:hAnsi="Courier New" w:cs="Courier New"/>
+          <w:color w:val="000000"/>
+          <w:sz w:val="20"/>
+          <w:szCs w:val="20"/>
+        </w:rPr>
+        <w:t xml:space="preserve"> </w:t>
+      </w:r>
+      <w:r>
+        <w:rPr>
+          <w:rFonts w:ascii="Courier New" w:hAnsi="Courier New" w:cs="Courier New"/>
+          <w:color w:val="000000"/>
+          <w:sz w:val="20"/>
+          <w:szCs w:val="20"/>
+          <w:lang w:val="en-US"/>
+        </w:rPr>
+        <w:t>milliseconds</w:t>
+      </w:r>
+    </w:p>
+    <w:p>
+      <w:pPr>
+        <w:autoSpaceDE w:val="0"/>
+        <w:autoSpaceDN w:val="0"/>
+        <w:adjustRightInd w:val="0"/>
+        <w:spacing w:after="0" w:line="240" w:lineRule="auto"/>
+        <w:rPr>
+          <w:rFonts w:ascii="Courier New" w:hAnsi="Courier New" w:cs="Courier New"/>
+          <w:sz w:val="20"/>
+          <w:szCs w:val="20"/>
+          <w:lang w:val="en-US"/>
+        </w:rPr>
+      </w:pPr>
+      <w:r>
+        <w:rPr>
+          <w:rFonts w:ascii="Courier New" w:hAnsi="Courier New" w:cs="Courier New"/>
+          <w:color w:val="000000"/>
+          <w:sz w:val="20"/>
+          <w:szCs w:val="20"/>
+          <w:lang w:val="en-US"/>
+        </w:rPr>
+        <w:t xml:space="preserve">Time: </w:t>
+      </w:r>
+      <w:r>
+        <w:rPr>
+          <w:rFonts w:ascii="Courier New" w:hAnsi="Courier New" w:cs="Courier New"/>
+          <w:color w:val="000000"/>
+          <w:sz w:val="20"/>
+          <w:szCs w:val="20"/>
+        </w:rPr>
+        <w:t>75426</w:t>
+      </w:r>
+      <w:r>
+        <w:rPr>
+          <w:rFonts w:ascii="Courier New" w:hAnsi="Courier New" w:cs="Courier New"/>
+          <w:color w:val="000000"/>
+          <w:sz w:val="20"/>
+          <w:szCs w:val="20"/>
+        </w:rPr>
+        <w:t xml:space="preserve"> </w:t>
+      </w:r>
+      <w:r>
+        <w:rPr>
+          <w:rFonts w:ascii="Courier New" w:hAnsi="Courier New" w:cs="Courier New"/>
+          <w:color w:val="000000"/>
+          <w:sz w:val="20"/>
+          <w:szCs w:val="20"/>
+          <w:lang w:val="en-US"/>
+        </w:rPr>
+        <w:t>milliseconds</w:t>
+      </w:r>
+    </w:p>
+    <w:p>
+      <w:pPr>
+        <w:autoSpaceDE w:val="0"/>
+        <w:autoSpaceDN w:val="0"/>
+        <w:adjustRightInd w:val="0"/>
+        <w:spacing w:after="0" w:line="240" w:lineRule="auto"/>
+        <w:rPr>
+          <w:rFonts w:ascii="Courier New" w:hAnsi="Courier New" w:cs="Courier New"/>
+          <w:sz w:val="20"/>
+          <w:szCs w:val="20"/>
+          <w:lang w:val="en-US"/>
+        </w:rPr>
+      </w:pPr>
+      <w:r>
+        <w:rPr>
+          <w:rFonts w:ascii="Courier New" w:hAnsi="Courier New" w:cs="Courier New"/>
+          <w:color w:val="000000"/>
+          <w:sz w:val="20"/>
+          <w:szCs w:val="20"/>
+          <w:lang w:val="en-US"/>
+        </w:rPr>
+        <w:t xml:space="preserve">Time: </w:t>
+      </w:r>
+      <w:r>
+        <w:rPr>
+          <w:rFonts w:ascii="Courier New" w:hAnsi="Courier New" w:cs="Courier New"/>
+          <w:color w:val="000000"/>
+          <w:sz w:val="20"/>
+          <w:szCs w:val="20"/>
+        </w:rPr>
+        <w:t>76637</w:t>
+      </w:r>
+      <w:r>
+        <w:rPr>
+          <w:rFonts w:ascii="Courier New" w:hAnsi="Courier New" w:cs="Courier New"/>
+          <w:color w:val="000000"/>
+          <w:sz w:val="20"/>
+          <w:szCs w:val="20"/>
+        </w:rPr>
+        <w:t xml:space="preserve"> </w:t>
+      </w:r>
+      <w:r>
+        <w:rPr>
+          <w:rFonts w:ascii="Courier New" w:hAnsi="Courier New" w:cs="Courier New"/>
+          <w:color w:val="000000"/>
+          <w:sz w:val="20"/>
+          <w:szCs w:val="20"/>
+          <w:lang w:val="en-US"/>
+        </w:rPr>
+        <w:t>milliseconds</w:t>
+      </w:r>
+    </w:p>
+    <w:p>
+      <w:pPr>
+        <w:autoSpaceDE w:val="0"/>
+        <w:autoSpaceDN w:val="0"/>
+        <w:adjustRightInd w:val="0"/>
+        <w:spacing w:after="0" w:line="240" w:lineRule="auto"/>
+        <w:rPr>
+          <w:rFonts w:ascii="Courier New" w:hAnsi="Courier New" w:cs="Courier New"/>
+          <w:sz w:val="20"/>
+          <w:szCs w:val="20"/>
+          <w:lang w:val="en-US"/>
+        </w:rPr>
+      </w:pPr>
+      <w:r>
+        <w:rPr>
+          <w:rFonts w:ascii="Courier New" w:hAnsi="Courier New" w:cs="Courier New"/>
+          <w:color w:val="000000"/>
+          <w:sz w:val="20"/>
+          <w:szCs w:val="20"/>
+          <w:lang w:val="en-US"/>
+        </w:rPr>
+        <w:t xml:space="preserve">Time: </w:t>
+      </w:r>
+      <w:r>
+        <w:rPr>
+          <w:rFonts w:ascii="Courier New" w:hAnsi="Courier New" w:cs="Courier New"/>
+          <w:color w:val="000000"/>
+          <w:sz w:val="20"/>
+          <w:szCs w:val="20"/>
+        </w:rPr>
+        <w:t>74887</w:t>
+      </w:r>
+      <w:r>
+        <w:rPr>
+          <w:rFonts w:ascii="Courier New" w:hAnsi="Courier New" w:cs="Courier New"/>
+          <w:color w:val="000000"/>
+          <w:sz w:val="20"/>
+          <w:szCs w:val="20"/>
+        </w:rPr>
+        <w:t xml:space="preserve"> </w:t>
+      </w:r>
+      <w:r>
+        <w:rPr>
+          <w:rFonts w:ascii="Courier New" w:hAnsi="Courier New" w:cs="Courier New"/>
+          <w:color w:val="000000"/>
+          <w:sz w:val="20"/>
+          <w:szCs w:val="20"/>
+          <w:lang w:val="en-US"/>
+        </w:rPr>
+        <w:t>milliseconds</w:t>
+      </w:r>
+    </w:p>
+    <w:p>
+      <w:pPr>
+        <w:autoSpaceDE w:val="0"/>
+        <w:autoSpaceDN w:val="0"/>
+        <w:adjustRightInd w:val="0"/>
+        <w:spacing w:after="0" w:line="240" w:lineRule="auto"/>
+        <w:rPr>
+          <w:rFonts w:ascii="Courier New" w:hAnsi="Courier New" w:cs="Courier New"/>
+          <w:sz w:val="20"/>
+          <w:szCs w:val="20"/>
+          <w:lang w:val="en-US"/>
+        </w:rPr>
+      </w:pPr>
+      <w:r>
+        <w:rPr>
+          <w:rFonts w:ascii="Courier New" w:hAnsi="Courier New" w:cs="Courier New"/>
+          <w:color w:val="000000"/>
+          <w:sz w:val="20"/>
+          <w:szCs w:val="20"/>
+          <w:lang w:val="en-US"/>
+        </w:rPr>
+        <w:t xml:space="preserve">Time: </w:t>
+      </w:r>
+      <w:r>
+        <w:rPr>
+          <w:rFonts w:ascii="Courier New" w:hAnsi="Courier New" w:cs="Courier New"/>
+          <w:color w:val="000000"/>
+          <w:sz w:val="20"/>
+          <w:szCs w:val="20"/>
+        </w:rPr>
+        <w:t>75831</w:t>
+      </w:r>
+      <w:r>
+        <w:rPr>
+          <w:rFonts w:ascii="Courier New" w:hAnsi="Courier New" w:cs="Courier New"/>
+          <w:color w:val="000000"/>
+          <w:sz w:val="20"/>
+          <w:szCs w:val="20"/>
+        </w:rPr>
+        <w:t xml:space="preserve"> </w:t>
+      </w:r>
+      <w:r>
+        <w:rPr>
+          <w:rFonts w:ascii="Courier New" w:hAnsi="Courier New" w:cs="Courier New"/>
+          <w:color w:val="000000"/>
+          <w:sz w:val="20"/>
+          <w:szCs w:val="20"/>
+          <w:lang w:val="en-US"/>
+        </w:rPr>
+        <w:t>milliseconds</w:t>
+      </w:r>
+    </w:p>
+    <w:p>
+      <w:pPr>
+        <w:autoSpaceDE w:val="0"/>
+        <w:autoSpaceDN w:val="0"/>
+        <w:adjustRightInd w:val="0"/>
+        <w:spacing w:after="0" w:line="240" w:lineRule="auto"/>
+        <w:rPr>
+          <w:rFonts w:ascii="Courier New" w:hAnsi="Courier New" w:cs="Courier New"/>
+          <w:sz w:val="20"/>
+          <w:szCs w:val="20"/>
+          <w:lang w:val="en-US"/>
+        </w:rPr>
+      </w:pPr>
+      <w:r>
+        <w:rPr>
+          <w:rFonts w:ascii="Courier New" w:hAnsi="Courier New" w:cs="Courier New"/>
+          <w:color w:val="000000"/>
+          <w:sz w:val="20"/>
+          <w:szCs w:val="20"/>
+          <w:lang w:val="en-US"/>
+        </w:rPr>
+        <w:t xml:space="preserve">Time: </w:t>
+      </w:r>
+      <w:r>
+        <w:rPr>
+          <w:rFonts w:ascii="Courier New" w:hAnsi="Courier New" w:cs="Courier New"/>
+          <w:color w:val="000000"/>
+          <w:sz w:val="20"/>
+          <w:szCs w:val="20"/>
+        </w:rPr>
+        <w:t>75454</w:t>
+      </w:r>
+      <w:r>
+        <w:rPr>
+          <w:rFonts w:ascii="Courier New" w:hAnsi="Courier New" w:cs="Courier New"/>
+          <w:color w:val="000000"/>
+          <w:sz w:val="20"/>
+          <w:szCs w:val="20"/>
+        </w:rPr>
+        <w:t xml:space="preserve"> </w:t>
+      </w:r>
+      <w:r>
+        <w:rPr>
+          <w:rFonts w:ascii="Courier New" w:hAnsi="Courier New" w:cs="Courier New"/>
+          <w:color w:val="000000"/>
+          <w:sz w:val="20"/>
+          <w:szCs w:val="20"/>
+          <w:lang w:val="en-US"/>
+        </w:rPr>
+        <w:t>milliseconds</w:t>
+      </w:r>
+    </w:p>
+    <w:p>
+      <w:pPr>
+        <w:autoSpaceDE w:val="0"/>
+        <w:autoSpaceDN w:val="0"/>
+        <w:adjustRightInd w:val="0"/>
+        <w:spacing w:after="0" w:line="240" w:lineRule="auto"/>
+        <w:rPr>
+          <w:rFonts w:ascii="Courier New" w:hAnsi="Courier New" w:cs="Courier New"/>
+          <w:sz w:val="20"/>
+          <w:szCs w:val="20"/>
+          <w:lang w:val="en-US"/>
+        </w:rPr>
+      </w:pPr>
+      <w:r>
+        <w:rPr>
+          <w:rFonts w:ascii="Courier New" w:hAnsi="Courier New" w:cs="Courier New"/>
+          <w:color w:val="000000"/>
+          <w:sz w:val="20"/>
+          <w:szCs w:val="20"/>
+          <w:lang w:val="en-US"/>
+        </w:rPr>
+        <w:t xml:space="preserve">Time: </w:t>
+      </w:r>
+      <w:r>
+        <w:rPr>
+          <w:rFonts w:ascii="Courier New" w:hAnsi="Courier New" w:cs="Courier New"/>
+          <w:color w:val="000000"/>
+          <w:sz w:val="20"/>
+          <w:szCs w:val="20"/>
+        </w:rPr>
+        <w:t>74838</w:t>
+      </w:r>
+      <w:r>
+        <w:rPr>
+          <w:rFonts w:ascii="Courier New" w:hAnsi="Courier New" w:cs="Courier New"/>
+          <w:color w:val="000000"/>
+          <w:sz w:val="20"/>
+          <w:szCs w:val="20"/>
+        </w:rPr>
+        <w:t xml:space="preserve"> </w:t>
+      </w:r>
+      <w:r>
+        <w:rPr>
+          <w:rFonts w:ascii="Courier New" w:hAnsi="Courier New" w:cs="Courier New"/>
+          <w:color w:val="000000"/>
+          <w:sz w:val="20"/>
+          <w:szCs w:val="20"/>
+          <w:lang w:val="en-US"/>
+        </w:rPr>
+        <w:t>milliseconds</w:t>
+      </w:r>
+    </w:p>
+    <w:p>
+      <w:pPr>
+        <w:autoSpaceDE w:val="0"/>
+        <w:autoSpaceDN w:val="0"/>
+        <w:adjustRightInd w:val="0"/>
+        <w:spacing w:after="0" w:line="240" w:lineRule="auto"/>
+        <w:rPr>
+          <w:rFonts w:ascii="Courier New" w:hAnsi="Courier New" w:cs="Courier New"/>
+          <w:sz w:val="20"/>
+          <w:szCs w:val="20"/>
+        </w:rPr>
+      </w:pPr>
+      <w:r>
+        <w:rPr>
+          <w:rFonts w:ascii="Courier New" w:hAnsi="Courier New" w:cs="Courier New"/>
+          <w:color w:val="000000"/>
+          <w:sz w:val="20"/>
+          <w:szCs w:val="20"/>
+        </w:rPr>
+        <w:t>Time: 84566</w:t>
+      </w:r>
+      <w:r>
+        <w:rPr>
+          <w:rFonts w:ascii="Courier New" w:hAnsi="Courier New" w:cs="Courier New"/>
+          <w:color w:val="000000"/>
+          <w:sz w:val="20"/>
+          <w:szCs w:val="20"/>
+        </w:rPr>
+        <w:t xml:space="preserve"> </w:t>
+      </w:r>
+      <w:proofErr w:type="spellStart"/>
+      <w:r>
+        <w:rPr>
+          <w:rFonts w:ascii="Courier New" w:hAnsi="Courier New" w:cs="Courier New"/>
+          <w:color w:val="000000"/>
+          <w:sz w:val="20"/>
+          <w:szCs w:val="20"/>
+        </w:rPr>
+        <w:t>milliseconds</w:t>
+      </w:r>
+      <w:proofErr w:type="spellEnd"/>
+    </w:p>
+    <w:p>
+      <w:pPr>
+        <w:autoSpaceDE w:val="0"/>
+        <w:autoSpaceDN w:val="0"/>
+        <w:adjustRightInd w:val="0"/>
+        <w:spacing w:after="0" w:line="240" w:lineRule="auto"/>
+        <w:rPr>
+          <w:rFonts w:ascii="Courier New" w:hAnsi="Courier New" w:cs="Courier New"/>
+          <w:sz w:val="20"/>
+          <w:szCs w:val="20"/>
+        </w:rPr>
+      </w:pPr>
+      <w:r>
+        <w:rPr>
+          <w:rFonts w:ascii="Courier New" w:hAnsi="Courier New" w:cs="Courier New"/>
+          <w:color w:val="000000"/>
+          <w:sz w:val="20"/>
+          <w:szCs w:val="20"/>
+        </w:rPr>
+        <w:t>Time: 74869</w:t>
+      </w:r>
+      <w:r>
+        <w:rPr>
+          <w:rFonts w:ascii="Courier New" w:hAnsi="Courier New" w:cs="Courier New"/>
+          <w:color w:val="000000"/>
+          <w:sz w:val="20"/>
+          <w:szCs w:val="20"/>
+        </w:rPr>
+        <w:t xml:space="preserve"> </w:t>
+      </w:r>
+      <w:proofErr w:type="spellStart"/>
+      <w:r>
+        <w:rPr>
+          <w:rFonts w:ascii="Courier New" w:hAnsi="Courier New" w:cs="Courier New"/>
+          <w:color w:val="000000"/>
+          <w:sz w:val="20"/>
+          <w:szCs w:val="20"/>
+        </w:rPr>
+        <w:t>milliseconds</w:t>
+      </w:r>
+      <w:proofErr w:type="spellEnd"/>
+    </w:p>
+    <w:p>
+      <w:pPr>
+        <w:rPr>
+          <w:rFonts w:ascii="Courier New" w:hAnsi="Courier New" w:cs="Courier New"/>
+          <w:b/>
+          <w:color w:val="000000"/>
+          <w:sz w:val="20"/>
+          <w:szCs w:val="20"/>
+        </w:rPr>
+      </w:pPr>
     </w:p>
     <w:sectPr>
       <w:pgSz w:w="11906" w:h="16838"/>

</xml_diff>